<commit_message>
CMB: changed DSP core for 16ch version
</commit_message>
<xml_diff>
--- a/firmware/common/DspCoreLib/CryoDetCmb/simulink/CryoDetMultiChan_CMB_block_register_description.docx
+++ b/firmware/common/DspCoreLib/CryoDetCmb/simulink/CryoDetMultiChan_CMB_block_register_description.docx
@@ -18,30 +18,12 @@
         </w:rPr>
         <w:t xml:space="preserve">16-Channel </w:t>
       </w:r>
-      <w:proofErr w:type="spellStart"/>
       <w:r>
         <w:rPr>
           <w:sz w:val="36"/>
           <w:szCs w:val="36"/>
         </w:rPr>
-        <w:t>Cryo</w:t>
-      </w:r>
-      <w:proofErr w:type="spellEnd"/>
-      <w:r>
-        <w:rPr>
-          <w:sz w:val="36"/>
-          <w:szCs w:val="36"/>
-        </w:rPr>
-        <w:t xml:space="preserve"> Detector Frequency Tracking Algorithm </w:t>
-      </w:r>
-      <w:bookmarkStart w:id="0" w:name="_GoBack"/>
-      <w:bookmarkEnd w:id="0"/>
-      <w:r>
-        <w:rPr>
-          <w:sz w:val="36"/>
-          <w:szCs w:val="36"/>
-        </w:rPr>
-        <w:t>(FTA)</w:t>
+        <w:t>Cryo Detector Frequency Tracking Algorithm (FTA)</w:t>
       </w:r>
       <w:r>
         <w:rPr>
@@ -96,13 +78,8 @@
       <w:r>
         <w:t xml:space="preserve">The </w:t>
       </w:r>
-      <w:proofErr w:type="spellStart"/>
       <w:r>
-        <w:t>Cryo</w:t>
-      </w:r>
-      <w:proofErr w:type="spellEnd"/>
-      <w:r>
-        <w:t xml:space="preserve"> Mux Processor</w:t>
+        <w:t>Cryo Mux Processor</w:t>
       </w:r>
       <w:r>
         <w:t xml:space="preserve"> </w:t>
@@ -205,7 +182,6 @@
       <w:pPr>
         <w:pStyle w:val="Heading3"/>
       </w:pPr>
-      <w:proofErr w:type="gramStart"/>
       <w:r>
         <w:t>Configuration</w:t>
       </w:r>
@@ -215,7 +191,6 @@
       <w:r>
         <w:t xml:space="preserve"> Registers</w:t>
       </w:r>
-      <w:proofErr w:type="gramEnd"/>
       <w:r>
         <w:t xml:space="preserve"> </w:t>
       </w:r>
@@ -290,18 +265,8 @@
                 <w:sz w:val="20"/>
                 <w:szCs w:val="20"/>
               </w:rPr>
-              <w:t xml:space="preserve">AXI </w:t>
-            </w:r>
-            <w:proofErr w:type="spellStart"/>
-            <w:r>
-              <w:rPr>
-                <w:b/>
-                <w:sz w:val="20"/>
-                <w:szCs w:val="20"/>
-              </w:rPr>
-              <w:t>addr</w:t>
-            </w:r>
-            <w:proofErr w:type="spellEnd"/>
+              <w:t>AXI addr</w:t>
+            </w:r>
           </w:p>
         </w:tc>
         <w:tc>
@@ -766,30 +731,23 @@
                 <w:sz w:val="20"/>
                 <w:szCs w:val="20"/>
               </w:rPr>
-              <w:t xml:space="preserve">D[7:0] </w:t>
-            </w:r>
-            <w:r>
-              <w:rPr>
-                <w:sz w:val="20"/>
-                <w:szCs w:val="20"/>
-              </w:rPr>
-              <w:t xml:space="preserve">unsigned 16_12 </w:t>
-            </w:r>
-            <w:proofErr w:type="spellStart"/>
-            <w:r>
-              <w:rPr>
-                <w:sz w:val="20"/>
-                <w:szCs w:val="20"/>
-              </w:rPr>
-              <w:t>e.g</w:t>
-            </w:r>
-            <w:proofErr w:type="spellEnd"/>
-            <w:r>
-              <w:rPr>
-                <w:sz w:val="20"/>
-                <w:szCs w:val="20"/>
-              </w:rPr>
-              <w:t xml:space="preserve"> 0x1000 = nominal gain</w:t>
+              <w:t>D[15</w:t>
+            </w:r>
+            <w:bookmarkStart w:id="0" w:name="_GoBack"/>
+            <w:bookmarkEnd w:id="0"/>
+            <w:r>
+              <w:rPr>
+                <w:sz w:val="20"/>
+                <w:szCs w:val="20"/>
+              </w:rPr>
+              <w:t xml:space="preserve">:0] </w:t>
+            </w:r>
+            <w:r>
+              <w:rPr>
+                <w:sz w:val="20"/>
+                <w:szCs w:val="20"/>
+              </w:rPr>
+              <w:t>unsigned 16_12 e.g 0x1000 = nominal gain</w:t>
             </w:r>
             <w:r>
               <w:rPr>
@@ -1419,21 +1377,12 @@
                 <w:szCs w:val="20"/>
               </w:rPr>
             </w:pPr>
-            <w:proofErr w:type="gramStart"/>
-            <w:r>
-              <w:rPr>
-                <w:sz w:val="20"/>
-                <w:szCs w:val="20"/>
-              </w:rPr>
-              <w:t>D[</w:t>
-            </w:r>
-            <w:proofErr w:type="gramEnd"/>
-            <w:r>
-              <w:rPr>
-                <w:sz w:val="20"/>
-                <w:szCs w:val="20"/>
-              </w:rPr>
-              <w:t xml:space="preserve">15:0] </w:t>
+            <w:r>
+              <w:rPr>
+                <w:sz w:val="20"/>
+                <w:szCs w:val="20"/>
+              </w:rPr>
+              <w:t xml:space="preserve">D[15:0] </w:t>
             </w:r>
             <w:r>
               <w:rPr>
@@ -1697,27 +1646,31 @@
                 <w:sz w:val="20"/>
                 <w:szCs w:val="20"/>
               </w:rPr>
-              <w:t xml:space="preserve">Phase ref </w:t>
-            </w:r>
-            <w:proofErr w:type="spellStart"/>
-            <w:r>
+              <w:t>Phase ref lowpass control</w:t>
+            </w:r>
+          </w:p>
+          <w:p>
+            <w:pPr>
               <w:rPr>
                 <w:strike/>
                 <w:sz w:val="20"/>
                 <w:szCs w:val="20"/>
               </w:rPr>
-              <w:t>lowpass</w:t>
-            </w:r>
-            <w:proofErr w:type="spellEnd"/>
+            </w:pPr>
             <w:r>
               <w:rPr>
                 <w:strike/>
                 <w:sz w:val="20"/>
                 <w:szCs w:val="20"/>
               </w:rPr>
-              <w:t xml:space="preserve"> control</w:t>
-            </w:r>
-          </w:p>
+              <w:t>Freq Error lowpass control</w:t>
+            </w:r>
+          </w:p>
+        </w:tc>
+        <w:tc>
+          <w:tcPr>
+            <w:tcW w:w="3806" w:type="dxa"/>
+          </w:tcPr>
           <w:p>
             <w:pPr>
               <w:rPr>
@@ -1726,100 +1679,30 @@
                 <w:szCs w:val="20"/>
               </w:rPr>
             </w:pPr>
-            <w:proofErr w:type="spellStart"/>
             <w:r>
               <w:rPr>
                 <w:strike/>
                 <w:sz w:val="20"/>
                 <w:szCs w:val="20"/>
               </w:rPr>
-              <w:t>Freq</w:t>
-            </w:r>
-            <w:proofErr w:type="spellEnd"/>
-            <w:r>
+              <w:t xml:space="preserve">wPhiRef (15:0)   unsigned 16_16 </w:t>
+            </w:r>
+          </w:p>
+          <w:p>
+            <w:pPr>
               <w:rPr>
                 <w:strike/>
                 <w:sz w:val="20"/>
                 <w:szCs w:val="20"/>
               </w:rPr>
-              <w:t xml:space="preserve"> Error </w:t>
-            </w:r>
-            <w:proofErr w:type="spellStart"/>
+            </w:pPr>
             <w:r>
               <w:rPr>
                 <w:strike/>
                 <w:sz w:val="20"/>
                 <w:szCs w:val="20"/>
               </w:rPr>
-              <w:t>lowpass</w:t>
-            </w:r>
-            <w:proofErr w:type="spellEnd"/>
-            <w:r>
-              <w:rPr>
-                <w:strike/>
-                <w:sz w:val="20"/>
-                <w:szCs w:val="20"/>
-              </w:rPr>
-              <w:t xml:space="preserve"> control</w:t>
-            </w:r>
-          </w:p>
-        </w:tc>
-        <w:tc>
-          <w:tcPr>
-            <w:tcW w:w="3806" w:type="dxa"/>
-          </w:tcPr>
-          <w:p>
-            <w:pPr>
-              <w:rPr>
-                <w:strike/>
-                <w:sz w:val="20"/>
-                <w:szCs w:val="20"/>
-              </w:rPr>
-            </w:pPr>
-            <w:proofErr w:type="spellStart"/>
-            <w:r>
-              <w:rPr>
-                <w:strike/>
-                <w:sz w:val="20"/>
-                <w:szCs w:val="20"/>
-              </w:rPr>
-              <w:t>wPhiRef</w:t>
-            </w:r>
-            <w:proofErr w:type="spellEnd"/>
-            <w:r>
-              <w:rPr>
-                <w:strike/>
-                <w:sz w:val="20"/>
-                <w:szCs w:val="20"/>
-              </w:rPr>
-              <w:t xml:space="preserve"> (15:0)   unsigned 16_16 </w:t>
-            </w:r>
-          </w:p>
-          <w:p>
-            <w:pPr>
-              <w:rPr>
-                <w:strike/>
-                <w:sz w:val="20"/>
-                <w:szCs w:val="20"/>
-              </w:rPr>
-            </w:pPr>
-            <w:proofErr w:type="spellStart"/>
-            <w:r>
-              <w:rPr>
-                <w:strike/>
-                <w:sz w:val="20"/>
-                <w:szCs w:val="20"/>
-              </w:rPr>
-              <w:t>wdPhi</w:t>
-            </w:r>
-            <w:proofErr w:type="spellEnd"/>
-            <w:r>
-              <w:rPr>
-                <w:strike/>
-                <w:sz w:val="20"/>
-                <w:szCs w:val="20"/>
-              </w:rPr>
-              <w:t xml:space="preserve"> (31:16)    1.0</w:t>
+              <w:t>wdPhi (31:16)    1.0</w:t>
             </w:r>
             <w:r>
               <w:rPr>
@@ -2038,17 +1921,8 @@
                 <w:sz w:val="20"/>
                 <w:szCs w:val="20"/>
               </w:rPr>
-              <w:t xml:space="preserve">Command </w:t>
-            </w:r>
-            <w:proofErr w:type="spellStart"/>
-            <w:r>
-              <w:rPr>
-                <w:sz w:val="20"/>
-                <w:szCs w:val="20"/>
-              </w:rPr>
-              <w:t>Reg</w:t>
-            </w:r>
-            <w:proofErr w:type="spellEnd"/>
+              <w:t>Command Reg</w:t>
+            </w:r>
           </w:p>
         </w:tc>
         <w:tc>
@@ -2192,15 +2066,7 @@
                 <w:sz w:val="20"/>
                 <w:szCs w:val="20"/>
               </w:rPr>
-              <w:t xml:space="preserve">Enable </w:t>
-            </w:r>
-            <w:proofErr w:type="spellStart"/>
-            <w:r>
-              <w:rPr>
-                <w:sz w:val="20"/>
-                <w:szCs w:val="20"/>
-              </w:rPr>
-              <w:t>FB</w:t>
+              <w:t>Enable FB</w:t>
             </w:r>
             <w:r>
               <w:rPr>
@@ -2210,7 +2076,6 @@
               </w:rPr>
               <w:t>i</w:t>
             </w:r>
-            <w:proofErr w:type="spellEnd"/>
           </w:p>
           <w:p>
             <w:pPr>
@@ -2288,15 +2153,7 @@
                 <w:sz w:val="20"/>
                 <w:szCs w:val="20"/>
               </w:rPr>
-              <w:t xml:space="preserve">: </w:t>
-            </w:r>
-            <w:proofErr w:type="spellStart"/>
-            <w:r>
-              <w:rPr>
-                <w:sz w:val="20"/>
-                <w:szCs w:val="20"/>
-              </w:rPr>
-              <w:t>FBen</w:t>
+              <w:t>: FBen</w:t>
             </w:r>
             <w:r>
               <w:rPr>
@@ -2306,21 +2163,12 @@
               </w:rPr>
               <w:t>i</w:t>
             </w:r>
-            <w:proofErr w:type="spellEnd"/>
-            <w:r>
-              <w:rPr>
-                <w:sz w:val="20"/>
-                <w:szCs w:val="20"/>
-              </w:rPr>
-              <w:t xml:space="preserve"> enable </w:t>
-            </w:r>
-            <w:proofErr w:type="spellStart"/>
-            <w:r>
-              <w:rPr>
-                <w:sz w:val="20"/>
-                <w:szCs w:val="20"/>
-              </w:rPr>
-              <w:t>i</w:t>
+            <w:r>
+              <w:rPr>
+                <w:sz w:val="20"/>
+                <w:szCs w:val="20"/>
+              </w:rPr>
+              <w:t xml:space="preserve"> enable i</w:t>
             </w:r>
             <w:r>
               <w:rPr>
@@ -2330,7 +2178,6 @@
               </w:rPr>
               <w:t>th</w:t>
             </w:r>
-            <w:proofErr w:type="spellEnd"/>
             <w:r>
               <w:rPr>
                 <w:sz w:val="20"/>
@@ -2343,23 +2190,7 @@
                 <w:sz w:val="20"/>
                 <w:szCs w:val="20"/>
               </w:rPr>
-              <w:t xml:space="preserve"> (1=ena,0=</w:t>
-            </w:r>
-            <w:proofErr w:type="spellStart"/>
-            <w:r>
-              <w:rPr>
-                <w:sz w:val="20"/>
-                <w:szCs w:val="20"/>
-              </w:rPr>
-              <w:t>disa</w:t>
-            </w:r>
-            <w:proofErr w:type="spellEnd"/>
-            <w:r>
-              <w:rPr>
-                <w:sz w:val="20"/>
-                <w:szCs w:val="20"/>
-              </w:rPr>
-              <w:t>)</w:t>
+              <w:t xml:space="preserve"> (1=ena,0=disa)</w:t>
             </w:r>
           </w:p>
           <w:p>
@@ -2396,15 +2227,7 @@
                 <w:sz w:val="20"/>
                 <w:szCs w:val="20"/>
               </w:rPr>
-              <w:t xml:space="preserve"> Initial frequency of </w:t>
-            </w:r>
-            <w:proofErr w:type="spellStart"/>
-            <w:r>
-              <w:rPr>
-                <w:sz w:val="20"/>
-                <w:szCs w:val="20"/>
-              </w:rPr>
-              <w:t>i</w:t>
+              <w:t xml:space="preserve"> Initial frequency of i</w:t>
             </w:r>
             <w:r>
               <w:rPr>
@@ -2414,7 +2237,6 @@
               </w:rPr>
               <w:t>th</w:t>
             </w:r>
-            <w:proofErr w:type="spellEnd"/>
             <w:r>
               <w:rPr>
                 <w:sz w:val="20"/>
@@ -2704,21 +2526,12 @@
                 <w:szCs w:val="20"/>
               </w:rPr>
             </w:pPr>
-            <w:proofErr w:type="spellStart"/>
-            <w:r>
-              <w:rPr>
-                <w:sz w:val="20"/>
-                <w:szCs w:val="20"/>
-              </w:rPr>
-              <w:t>Addr</w:t>
-            </w:r>
-            <w:proofErr w:type="spellEnd"/>
-            <w:r>
-              <w:rPr>
-                <w:sz w:val="20"/>
-                <w:szCs w:val="20"/>
-              </w:rPr>
-              <w:t>, Addr+4: Chan(n) I, Chan(n) Q</w:t>
+            <w:r>
+              <w:rPr>
+                <w:sz w:val="20"/>
+                <w:szCs w:val="20"/>
+              </w:rPr>
+              <w:t>Addr, Addr+4: Chan(n) I, Chan(n) Q</w:t>
             </w:r>
           </w:p>
           <w:p>
@@ -2958,21 +2771,12 @@
                 <w:szCs w:val="20"/>
               </w:rPr>
             </w:pPr>
-            <w:proofErr w:type="gramStart"/>
-            <w:r>
-              <w:rPr>
-                <w:sz w:val="20"/>
-                <w:szCs w:val="20"/>
-              </w:rPr>
-              <w:t>D[</w:t>
-            </w:r>
-            <w:proofErr w:type="gramEnd"/>
-            <w:r>
-              <w:rPr>
-                <w:sz w:val="20"/>
-                <w:szCs w:val="20"/>
-              </w:rPr>
-              <w:t xml:space="preserve">15:0] / </w:t>
+            <w:r>
+              <w:rPr>
+                <w:sz w:val="20"/>
+                <w:szCs w:val="20"/>
+              </w:rPr>
+              <w:t xml:space="preserve">D[15:0] / </w:t>
             </w:r>
             <w:r>
               <w:rPr>
@@ -2986,23 +2790,7 @@
                 <w:sz w:val="20"/>
                 <w:szCs w:val="20"/>
               </w:rPr>
-              <w:t xml:space="preserve">signal up-mixer to shift the output into the desired DAC </w:t>
-            </w:r>
-            <w:proofErr w:type="spellStart"/>
-            <w:r>
-              <w:rPr>
-                <w:sz w:val="20"/>
-                <w:szCs w:val="20"/>
-              </w:rPr>
-              <w:t>freq</w:t>
-            </w:r>
-            <w:proofErr w:type="spellEnd"/>
-            <w:r>
-              <w:rPr>
-                <w:sz w:val="20"/>
-                <w:szCs w:val="20"/>
-              </w:rPr>
-              <w:t xml:space="preserve"> band (for its internal up converter). Set value = (F</w:t>
+              <w:t>signal up-mixer to shift the output into the desired DAC freq band (for its internal up converter). Set value = (F</w:t>
             </w:r>
             <w:r>
               <w:rPr>
@@ -3017,14 +2805,7 @@
                 <w:sz w:val="20"/>
                 <w:szCs w:val="20"/>
               </w:rPr>
-              <w:t xml:space="preserve"> x 2^16)/307.2MHz, where </w:t>
-            </w:r>
-            <w:r>
-              <w:rPr>
-                <w:sz w:val="20"/>
-                <w:szCs w:val="20"/>
-              </w:rPr>
-              <w:t>F</w:t>
+              <w:t xml:space="preserve"> x 2^16)/307.2MHz, where F</w:t>
             </w:r>
             <w:r>
               <w:rPr>
@@ -3039,17 +2820,8 @@
                 <w:sz w:val="20"/>
                 <w:szCs w:val="20"/>
               </w:rPr>
-              <w:t xml:space="preserve"> = desired </w:t>
-            </w:r>
-            <w:proofErr w:type="spellStart"/>
-            <w:r>
-              <w:rPr>
-                <w:sz w:val="20"/>
-                <w:szCs w:val="20"/>
-              </w:rPr>
-              <w:t>freq</w:t>
-            </w:r>
-            <w:proofErr w:type="spellEnd"/>
+              <w:t xml:space="preserve"> = desired freq</w:t>
+            </w:r>
           </w:p>
         </w:tc>
       </w:tr>
@@ -3270,10 +3042,7 @@
         <w:jc w:val="both"/>
       </w:pPr>
       <w:r>
-        <w:t xml:space="preserve">The </w:t>
-      </w:r>
-      <w:r>
-        <w:t>Configuration Registers are write-only to the high-level app (unless otherwise noted)</w:t>
+        <w:t>The Configuration Registers are write-only to the high-level app (unless otherwise noted)</w:t>
       </w:r>
     </w:p>
     <w:p>
@@ -3287,13 +3056,7 @@
         <w:jc w:val="both"/>
       </w:pPr>
       <w:r>
-        <w:t>U</w:t>
-      </w:r>
-      <w:r>
-        <w:t xml:space="preserve">nless otherwise noted, the given register setting applies to all lines/channels in the </w:t>
-      </w:r>
-      <w:r>
-        <w:t>system</w:t>
+        <w:t>Unless otherwise noted, the given register setting applies to all lines/channels in the system</w:t>
       </w:r>
     </w:p>
     <w:p>
@@ -3893,15 +3656,7 @@
           </w:tcPr>
           <w:p>
             <w:r>
-              <w:t xml:space="preserve">Swap I/Q </w:t>
-            </w:r>
-            <w:proofErr w:type="spellStart"/>
-            <w:r>
-              <w:t>datapaths</w:t>
-            </w:r>
-            <w:proofErr w:type="spellEnd"/>
-            <w:r>
-              <w:t xml:space="preserve"> on incoming 32b data stream</w:t>
+              <w:t>Swap I/Q datapaths on incoming 32b data stream</w:t>
             </w:r>
             <w:r>
               <w:t xml:space="preserve"> from the ADC DDC channel (two per physical ADC channel)</w:t>
@@ -4015,14 +3770,9 @@
       <w:pPr>
         <w:pStyle w:val="Heading3"/>
       </w:pPr>
-      <w:proofErr w:type="gramStart"/>
       <w:r>
         <w:lastRenderedPageBreak/>
-        <w:t>Status  Registers</w:t>
-      </w:r>
-      <w:proofErr w:type="gramEnd"/>
-      <w:r>
-        <w:t xml:space="preserve"> </w:t>
+        <w:t xml:space="preserve">Status  Registers </w:t>
       </w:r>
     </w:p>
     <w:p>
@@ -4098,18 +3848,8 @@
                 <w:sz w:val="20"/>
                 <w:szCs w:val="20"/>
               </w:rPr>
-              <w:t xml:space="preserve">AXI </w:t>
-            </w:r>
-            <w:proofErr w:type="spellStart"/>
-            <w:r>
-              <w:rPr>
-                <w:b/>
-                <w:sz w:val="20"/>
-                <w:szCs w:val="20"/>
-              </w:rPr>
-              <w:t>addr</w:t>
-            </w:r>
-            <w:proofErr w:type="spellEnd"/>
+              <w:t>AXI addr</w:t>
+            </w:r>
           </w:p>
         </w:tc>
         <w:tc>
@@ -4233,11 +3973,9 @@
             <w:tcW w:w="2264" w:type="dxa"/>
           </w:tcPr>
           <w:p>
-            <w:proofErr w:type="spellStart"/>
             <w:r>
               <w:t>Freq</w:t>
             </w:r>
-            <w:proofErr w:type="spellEnd"/>
           </w:p>
         </w:tc>
         <w:tc>
@@ -4261,15 +3999,7 @@
               <w:t>th</w:t>
             </w:r>
             <w:r>
-              <w:t xml:space="preserve"> line/channel </w:t>
-            </w:r>
-            <w:proofErr w:type="spellStart"/>
-            <w:r>
-              <w:t>viaConfig</w:t>
-            </w:r>
-            <w:proofErr w:type="spellEnd"/>
-            <w:r>
-              <w:t xml:space="preserve"> Register_0 bits [15:8]</w:t>
+              <w:t xml:space="preserve"> line/channel viaConfig Register_0 bits [15:8]</w:t>
             </w:r>
           </w:p>
         </w:tc>
@@ -4337,13 +4067,8 @@
             <w:tcW w:w="3531" w:type="dxa"/>
           </w:tcPr>
           <w:p>
-            <w:proofErr w:type="spellStart"/>
-            <w:r>
-              <w:t>Freq</w:t>
-            </w:r>
-            <w:proofErr w:type="spellEnd"/>
-            <w:r>
-              <w:t xml:space="preserve"> error for line (32 bits signed / 32_30 format: 307.2MHz/2^30 = 0.286Hz/LSB (fractional))</w:t>
+            <w:r>
+              <w:t>Freq error for line (32 bits signed / 32_30 format: 307.2MHz/2^30 = 0.286Hz/LSB (fractional))</w:t>
             </w:r>
           </w:p>
         </w:tc>
@@ -5134,21 +4859,12 @@
                 <w:szCs w:val="20"/>
               </w:rPr>
             </w:pPr>
-            <w:proofErr w:type="spellStart"/>
-            <w:r>
-              <w:rPr>
-                <w:sz w:val="20"/>
-                <w:szCs w:val="20"/>
-              </w:rPr>
-              <w:t>Addr</w:t>
-            </w:r>
-            <w:proofErr w:type="spellEnd"/>
-            <w:r>
-              <w:rPr>
-                <w:sz w:val="20"/>
-                <w:szCs w:val="20"/>
-              </w:rPr>
-              <w:t>, Addr+4: Chan(n) I, Chan(n) Q</w:t>
+            <w:r>
+              <w:rPr>
+                <w:sz w:val="20"/>
+                <w:szCs w:val="20"/>
+              </w:rPr>
+              <w:t>Addr, Addr+4: Chan(n) I, Chan(n) Q</w:t>
             </w:r>
           </w:p>
           <w:p>
@@ -8099,7 +7815,7 @@
 </file>
 
 <file path=customXml/itemProps1.xml><?xml version="1.0" encoding="utf-8"?>
-<ds:datastoreItem xmlns:ds="http://schemas.openxmlformats.org/officeDocument/2006/customXml" ds:itemID="{9AB5D43F-B923-480C-8BDB-A18FADA17964}">
+<ds:datastoreItem xmlns:ds="http://schemas.openxmlformats.org/officeDocument/2006/customXml" ds:itemID="{25FA4F3F-CB41-4864-B6F7-5CBE9515CC32}">
   <ds:schemaRefs>
     <ds:schemaRef ds:uri="http://schemas.openxmlformats.org/officeDocument/2006/bibliography"/>
   </ds:schemaRefs>

</xml_diff>